<commit_message>
Updated specification. Some new LLM prompts.
</commit_message>
<xml_diff>
--- a/documentation/Research specification v1.0.docx
+++ b/documentation/Research specification v1.0.docx
@@ -42,6 +42,9 @@
       </w:r>
       <w:r>
         <w:t xml:space="preserve"> minutes.</w:t>
+      </w:r>
+      <w:r>
+        <w:t xml:space="preserve"> </w:t>
       </w:r>
     </w:p>
     <w:p>
@@ -108,11 +111,9 @@
       <w:r>
         <w:t xml:space="preserve">s. It presents the architecture of the proposed </w:t>
       </w:r>
-      <w:proofErr w:type="gramStart"/>
-      <w:r>
-        <w:t>application, and</w:t>
-      </w:r>
-      <w:proofErr w:type="gramEnd"/>
+      <w:r>
+        <w:t>application and</w:t>
+      </w:r>
       <w:r>
         <w:t xml:space="preserve"> </w:t>
       </w:r>
@@ -140,16 +141,7 @@
         <w:t xml:space="preserve">few </w:t>
       </w:r>
       <w:r>
-        <w:t>people who fully grasp the whole</w:t>
-      </w:r>
-      <w:r>
-        <w:t xml:space="preserve"> </w:t>
-      </w:r>
-      <w:r>
-        <w:t>domain ontology.</w:t>
-      </w:r>
-      <w:r>
-        <w:t xml:space="preserve"> An average </w:t>
+        <w:t xml:space="preserve">people who fully grasp the whole domain ontology. An average </w:t>
       </w:r>
       <w:r>
         <w:t xml:space="preserve">person might be interested in some data that is available in the organization’s database but </w:t>
@@ -262,6 +254,7 @@
         </w:numPr>
       </w:pPr>
       <w:r>
+        <w:lastRenderedPageBreak/>
         <w:t>How the application achieves its goal</w:t>
       </w:r>
     </w:p>
@@ -308,85 +301,100 @@
         <w:keepNext/>
       </w:pPr>
       <w:r>
-        <w:t>From the perspective of the user</w:t>
-      </w:r>
-      <w:r>
-        <w:t>,</w:t>
-      </w:r>
-      <w:r>
-        <w:t xml:space="preserve"> the output of the application </w:t>
-      </w:r>
-      <w:r>
-        <w:t>is</w:t>
-      </w:r>
-      <w:r>
-        <w:t xml:space="preserve"> a </w:t>
-      </w:r>
-      <w:r>
-        <w:t xml:space="preserve">query </w:t>
-      </w:r>
-      <w:r>
-        <w:t>that can be used to get the data they want</w:t>
+        <w:t>From the perspective of the user, the output of the application is a query that can be used to get the data they want. The user gives the application a description of their data specification and their question in natural language. The application will help the user expand the query it is constructing from the initial question, but the end result is always a query that can be run</w:t>
+      </w:r>
+      <w:r>
+        <w:t xml:space="preserve"> (</w:t>
+      </w:r>
+      <w:r>
+        <w:rPr>
+          <w:i/>
+          <w:iCs/>
+        </w:rPr>
+        <w:t>see</w:t>
+      </w:r>
+      <w:r>
+        <w:rPr>
+          <w:i/>
+          <w:iCs/>
+        </w:rPr>
+        <w:t xml:space="preserve"> </w:t>
+      </w:r>
+      <w:r>
+        <w:rPr>
+          <w:i/>
+          <w:iCs/>
+        </w:rPr>
+        <w:fldChar w:fldCharType="begin"/>
+      </w:r>
+      <w:r>
+        <w:rPr>
+          <w:i/>
+          <w:iCs/>
+        </w:rPr>
+        <w:instrText xml:space="preserve"> REF _Ref195364698 \h </w:instrText>
+      </w:r>
+      <w:r>
+        <w:rPr>
+          <w:i/>
+          <w:iCs/>
+        </w:rPr>
+        <w:instrText xml:space="preserve"> \* MERGEFORMAT </w:instrText>
+      </w:r>
+      <w:r>
+        <w:rPr>
+          <w:i/>
+          <w:iCs/>
+        </w:rPr>
+      </w:r>
+      <w:r>
+        <w:rPr>
+          <w:i/>
+          <w:iCs/>
+        </w:rPr>
+        <w:fldChar w:fldCharType="separate"/>
+      </w:r>
+      <w:r>
+        <w:rPr>
+          <w:i/>
+          <w:iCs/>
+        </w:rPr>
+        <w:t xml:space="preserve">Figure </w:t>
+      </w:r>
+      <w:r>
+        <w:rPr>
+          <w:i/>
+          <w:iCs/>
+          <w:noProof/>
+        </w:rPr>
+        <w:t>1</w:t>
+      </w:r>
+      <w:r>
+        <w:rPr>
+          <w:i/>
+          <w:iCs/>
+        </w:rPr>
+        <w:t>: The application's input and output</w:t>
+      </w:r>
+      <w:r>
+        <w:rPr>
+          <w:i/>
+          <w:iCs/>
+        </w:rPr>
+        <w:fldChar w:fldCharType="end"/>
+      </w:r>
+      <w:r>
+        <w:t>)</w:t>
       </w:r>
       <w:r>
         <w:t>.</w:t>
       </w:r>
       <w:r>
-        <w:t xml:space="preserve"> The user gives the application a description of the</w:t>
-      </w:r>
-      <w:r>
-        <w:t>ir data specification and their question</w:t>
-      </w:r>
-      <w:r>
-        <w:t xml:space="preserve"> in natural language</w:t>
-      </w:r>
-      <w:r>
-        <w:t xml:space="preserve">. </w:t>
-      </w:r>
-      <w:r>
-        <w:t xml:space="preserve">The application will help the user expand </w:t>
-      </w:r>
-      <w:r>
-        <w:t>the query it is constructing from the initial question</w:t>
-      </w:r>
-      <w:r>
-        <w:t>,</w:t>
-      </w:r>
-      <w:r>
-        <w:t xml:space="preserve"> but </w:t>
-      </w:r>
-      <w:r>
-        <w:t xml:space="preserve">the </w:t>
-      </w:r>
-      <w:r>
-        <w:t xml:space="preserve">end </w:t>
-      </w:r>
-      <w:r>
-        <w:t>result</w:t>
-      </w:r>
-      <w:r>
-        <w:t xml:space="preserve"> is always a query that can be </w:t>
-      </w:r>
-      <w:r>
-        <w:t>run</w:t>
-      </w:r>
-      <w:r>
-        <w:t>.</w:t>
-      </w:r>
-      <w:r>
-        <w:t xml:space="preserve"> The query language that I have chosen as the output of this application is Sparql</w:t>
-      </w:r>
-      <w:r>
-        <w:t>,</w:t>
-      </w:r>
-      <w:r>
-        <w:t xml:space="preserve"> but it could be </w:t>
-      </w:r>
-      <w:r>
-        <w:t>some other</w:t>
-      </w:r>
-      <w:r>
-        <w:t xml:space="preserve"> language like for example SQL.</w:t>
+        <w:t xml:space="preserve"> The query language that I have chosen as the output of this application is Sparql, but it could be some other language like for example </w:t>
+      </w:r>
+      <w:proofErr w:type="spellStart"/>
+      <w:r>
+        <w:t>SQL.</w:t>
       </w:r>
       <w:r>
         <w:fldChar w:fldCharType="begin"/>
@@ -398,6 +406,22 @@
         <w:fldChar w:fldCharType="separate"/>
       </w:r>
       <w:r>
+        <w:t>Figure</w:t>
+      </w:r>
+      <w:proofErr w:type="spellEnd"/>
+      <w:r>
+        <w:t xml:space="preserve"> </w:t>
+      </w:r>
+      <w:r>
+        <w:rPr>
+          <w:noProof/>
+        </w:rPr>
+        <w:t>1</w:t>
+      </w:r>
+      <w:r>
+        <w:t>: The application's input and output</w:t>
+      </w:r>
+      <w:r>
         <w:fldChar w:fldCharType="end"/>
       </w:r>
     </w:p>
@@ -410,7 +434,7 @@
           <w:noProof/>
         </w:rPr>
         <w:drawing>
-          <wp:anchor distT="0" distB="180340" distL="114300" distR="114300" simplePos="0" relativeHeight="251643392" behindDoc="0" locked="0" layoutInCell="1" allowOverlap="1" wp14:anchorId="1298E24D" wp14:editId="74D23155">
+          <wp:anchor distT="0" distB="180340" distL="114300" distR="114300" simplePos="0" relativeHeight="251658240" behindDoc="0" locked="0" layoutInCell="1" allowOverlap="1" wp14:anchorId="1298E24D" wp14:editId="74D23155">
             <wp:simplePos x="0" y="0"/>
             <wp:positionH relativeFrom="column">
               <wp:posOffset>545465</wp:posOffset>
@@ -472,7 +496,7 @@
         <mc:AlternateContent>
           <mc:Choice Requires="wps">
             <w:drawing>
-              <wp:anchor distT="0" distB="0" distL="114300" distR="114300" simplePos="0" relativeHeight="251661824" behindDoc="0" locked="0" layoutInCell="1" allowOverlap="1" wp14:anchorId="57A4A2FA" wp14:editId="39A96D74">
+              <wp:anchor distT="0" distB="0" distL="114300" distR="114300" simplePos="0" relativeHeight="251658241" behindDoc="0" locked="0" layoutInCell="1" allowOverlap="1" wp14:anchorId="57A4A2FA" wp14:editId="39A96D74">
                 <wp:simplePos x="0" y="0"/>
                 <wp:positionH relativeFrom="column">
                   <wp:posOffset>613609</wp:posOffset>
@@ -553,7 +577,7 @@
                 <v:stroke joinstyle="miter"/>
                 <v:path gradientshapeok="t" o:connecttype="rect"/>
               </v:shapetype>
-              <v:shape id="Text Box 1" o:spid="_x0000_s1026" type="#_x0000_t202" style="position:absolute;left:0;text-align:left;margin-left:48.3pt;margin-top:79.7pt;width:352.6pt;height:22pt;z-index:251661824;visibility:visible;mso-wrap-style:square;mso-height-percent:0;mso-wrap-distance-left:9pt;mso-wrap-distance-top:0;mso-wrap-distance-right:9pt;mso-wrap-distance-bottom:0;mso-position-horizontal:absolute;mso-position-horizontal-relative:text;mso-position-vertical:absolute;mso-position-vertical-relative:text;mso-height-percent:0;mso-height-relative:margin;v-text-anchor:top" o:gfxdata="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" stroked="f">
+              <v:shape id="Text Box 1" o:spid="_x0000_s1026" type="#_x0000_t202" style="position:absolute;left:0;text-align:left;margin-left:48.3pt;margin-top:79.7pt;width:352.6pt;height:22pt;z-index:251658241;visibility:visible;mso-wrap-style:square;mso-height-percent:0;mso-wrap-distance-left:9pt;mso-wrap-distance-top:0;mso-wrap-distance-right:9pt;mso-wrap-distance-bottom:0;mso-position-horizontal:absolute;mso-position-horizontal-relative:text;mso-position-vertical:absolute;mso-position-vertical-relative:text;mso-height-percent:0;mso-height-relative:margin;v-text-anchor:top" o:gfxdata="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" stroked="f">
                 <v:textbox inset="0,0,0,0">
                   <w:txbxContent>
                     <w:p>
@@ -633,16 +657,21 @@
     </w:p>
     <w:p>
       <w:r>
-        <w:t>The user interacts with the application in a manner that resembles a chat bot similar to ChatGPT, Gemini etc.</w:t>
+        <w:t xml:space="preserve">The user interacts with the application in a manner that resembles a chat bot </w:t>
+      </w:r>
+      <w:proofErr w:type="gramStart"/>
+      <w:r>
+        <w:t>similar to</w:t>
+      </w:r>
+      <w:proofErr w:type="gramEnd"/>
+      <w:r>
+        <w:t xml:space="preserve"> ChatGPT, Gemini etc.</w:t>
       </w:r>
       <w:r>
         <w:t xml:space="preserve"> but there are key differences.</w:t>
       </w:r>
       <w:r>
-        <w:t xml:space="preserve"> </w:t>
-      </w:r>
-      <w:r>
-        <w:t xml:space="preserve">The user interface will be a regular chatting interface that most people are familiar with. It will feature a chat box where users can write their messages. Both user messages and answers from the </w:t>
+        <w:t xml:space="preserve"> The user interface will be a regular chatting interface that most people are familiar with. It will feature a chat box where users can write their messages. Both user messages and answers from the </w:t>
       </w:r>
       <w:r>
         <w:t>application</w:t>
@@ -653,6 +682,7 @@
     </w:p>
     <w:p>
       <w:r>
+        <w:lastRenderedPageBreak/>
         <w:t>When the user provides the data specification and writes their question, the application will reply with an answer that contains the constructed Sparql query and a list of data specification items.</w:t>
       </w:r>
       <w:r>
@@ -838,13 +868,13 @@
           <w:i/>
           <w:iCs/>
         </w:rPr>
+        <w:instrText xml:space="preserve"> \* MERGEFORMAT </w:instrText>
       </w:r>
       <w:r>
         <w:rPr>
           <w:i/>
           <w:iCs/>
         </w:rPr>
-        <w:instrText xml:space="preserve"> \* MERGEFORMAT </w:instrText>
       </w:r>
       <w:r>
         <w:rPr>
@@ -873,27 +903,13 @@
           <w:i/>
           <w:iCs/>
         </w:rPr>
-        <w:t xml:space="preserve">: Class diagram of the badminton </w:t>
+        <w:t>: Class diagram of the badminton specification</w:t>
       </w:r>
       <w:r>
         <w:rPr>
           <w:i/>
           <w:iCs/>
         </w:rPr>
-        <w:t>s</w:t>
-      </w:r>
-      <w:r>
-        <w:rPr>
-          <w:i/>
-          <w:iCs/>
-        </w:rPr>
-        <w:t>pecification</w:t>
-      </w:r>
-      <w:r>
-        <w:rPr>
-          <w:i/>
-          <w:iCs/>
-        </w:rPr>
         <w:fldChar w:fldCharType="end"/>
       </w:r>
       <w:r>
@@ -987,7 +1003,11 @@
         <w:t xml:space="preserve"> </w:t>
       </w:r>
       <w:r>
-        <w:t xml:space="preserve">This mapping gives us </w:t>
+        <w:t xml:space="preserve">This </w:t>
+      </w:r>
+      <w:r>
+        <w:lastRenderedPageBreak/>
+        <w:t xml:space="preserve">mapping gives us </w:t>
       </w:r>
       <w:r>
         <w:t>a</w:t>
@@ -1043,7 +1063,7 @@
           <w:noProof/>
         </w:rPr>
         <w:drawing>
-          <wp:anchor distT="0" distB="0" distL="114300" distR="114300" simplePos="0" relativeHeight="251664896" behindDoc="0" locked="0" layoutInCell="1" allowOverlap="1" wp14:anchorId="318E29F2" wp14:editId="1FBE25EB">
+          <wp:anchor distT="0" distB="0" distL="114300" distR="114300" simplePos="0" relativeHeight="251658243" behindDoc="0" locked="0" layoutInCell="1" allowOverlap="1" wp14:anchorId="318E29F2" wp14:editId="1FBE25EB">
             <wp:simplePos x="0" y="0"/>
             <wp:positionH relativeFrom="column">
               <wp:posOffset>470848</wp:posOffset>
@@ -1103,7 +1123,7 @@
           <w:noProof/>
         </w:rPr>
         <w:drawing>
-          <wp:anchor distT="0" distB="0" distL="114300" distR="114300" simplePos="0" relativeHeight="251663872" behindDoc="0" locked="0" layoutInCell="1" allowOverlap="1" wp14:anchorId="6AF47FC4" wp14:editId="5D55F3CA">
+          <wp:anchor distT="0" distB="0" distL="114300" distR="114300" simplePos="0" relativeHeight="251658242" behindDoc="0" locked="0" layoutInCell="1" allowOverlap="1" wp14:anchorId="6AF47FC4" wp14:editId="5D55F3CA">
             <wp:simplePos x="0" y="0"/>
             <wp:positionH relativeFrom="column">
               <wp:posOffset>470535</wp:posOffset>
@@ -1184,8 +1204,13 @@
       <w:r>
         <w:t xml:space="preserve"> will use this substructure to generate </w:t>
       </w:r>
-      <w:r>
-        <w:t>the Sparql query and</w:t>
+      <w:proofErr w:type="gramStart"/>
+      <w:r>
+        <w:t>the Sparql</w:t>
+      </w:r>
+      <w:proofErr w:type="gramEnd"/>
+      <w:r>
+        <w:t xml:space="preserve"> query and</w:t>
       </w:r>
       <w:r>
         <w:t xml:space="preserve"> to </w:t>
@@ -1196,6 +1221,7 @@
     </w:p>
     <w:p>
       <w:r>
+        <w:lastRenderedPageBreak/>
         <w:t xml:space="preserve">If </w:t>
       </w:r>
       <w:r>
@@ -1287,9 +1313,11 @@
       <w:r>
         <w:t xml:space="preserve"> </w:t>
       </w:r>
+      <w:proofErr w:type="gramStart"/>
       <w:r>
         <w:t>is</w:t>
       </w:r>
+      <w:proofErr w:type="gramEnd"/>
       <w:r>
         <w:t xml:space="preserve"> subject </w:t>
       </w:r>
@@ -1343,34 +1371,21 @@
     </w:p>
     <w:p>
       <w:r>
-        <w:t>W</w:t>
-      </w:r>
-      <w:r>
-        <w:t xml:space="preserve">hen </w:t>
-      </w:r>
-      <w:r>
-        <w:t xml:space="preserve">the </w:t>
-      </w:r>
-      <w:r>
-        <w:t>user choos</w:t>
-      </w:r>
-      <w:r>
-        <w:t xml:space="preserve">es an item to add to the question, we </w:t>
-      </w:r>
-      <w:r>
-        <w:t>create</w:t>
-      </w:r>
-      <w:r>
-        <w:t xml:space="preserve"> a copy of the current substructure and add the user’s chosen item to it. Then w</w:t>
-      </w:r>
-      <w:r>
-        <w:t xml:space="preserve">ith the help of the LLM we will use this substructure to generate the </w:t>
-      </w:r>
-      <w:r>
-        <w:t>suggested message</w:t>
-      </w:r>
-      <w:r>
-        <w:t xml:space="preserve"> for the user.</w:t>
+        <w:t xml:space="preserve">When the user chooses an item to add to the question, we </w:t>
+      </w:r>
+      <w:r>
+        <w:t>take</w:t>
+      </w:r>
+      <w:r>
+        <w:t xml:space="preserve"> the current substructure and add the user’s chosen item to it. Then with the help of </w:t>
+      </w:r>
+      <w:proofErr w:type="gramStart"/>
+      <w:r>
+        <w:t>the LLM</w:t>
+      </w:r>
+      <w:proofErr w:type="gramEnd"/>
+      <w:r>
+        <w:t xml:space="preserve"> we will use this substructure to generate the suggested message for the user.</w:t>
       </w:r>
     </w:p>
     <w:p>
@@ -1490,6 +1505,7 @@
     </w:p>
     <w:p>
       <w:r>
+        <w:lastRenderedPageBreak/>
         <w:t xml:space="preserve">This </w:t>
       </w:r>
       <w:r>
@@ -1818,14 +1834,12 @@
         <w:t>application</w:t>
       </w:r>
       <w:r>
-        <w:t xml:space="preserve"> has processed the Dataspecer package as a data specification and is ready to receive questions from the user</w:t>
-      </w:r>
-      <w:r>
-        <w:t>.</w:t>
-      </w:r>
-    </w:p>
-    <w:p>
-      <w:r>
+        <w:t xml:space="preserve"> has processed the Dataspecer package as a data specification and is ready to receive questions from the user.</w:t>
+      </w:r>
+    </w:p>
+    <w:p>
+      <w:r>
+        <w:lastRenderedPageBreak/>
         <w:t xml:space="preserve">The application will </w:t>
       </w:r>
       <w:r>
@@ -1962,13 +1976,7 @@
         </w:numPr>
       </w:pPr>
       <w:r>
-        <w:t xml:space="preserve">The </w:t>
-      </w:r>
-      <w:r>
-        <w:t>application</w:t>
-      </w:r>
-      <w:r>
-        <w:t xml:space="preserve"> responds with its answer to the question. The answer is added to the conversation as a chat message</w:t>
+        <w:t>The application responds with its answer to the question. The answer is added to the conversation as a chat message</w:t>
       </w:r>
       <w:r>
         <w:t xml:space="preserve"> from the application</w:t>
@@ -2008,20 +2016,13 @@
           <w:i/>
           <w:iCs/>
         </w:rPr>
-        <w:instrText xml:space="preserve"> REF _Ref195423825 \h </w:instrText>
+        <w:instrText xml:space="preserve"> REF _Ref195423825 \h  \* MERGEFORMAT </w:instrText>
       </w:r>
       <w:r>
         <w:rPr>
           <w:i/>
           <w:iCs/>
         </w:rPr>
-      </w:r>
-      <w:r>
-        <w:rPr>
-          <w:i/>
-          <w:iCs/>
-        </w:rPr>
-        <w:instrText xml:space="preserve"> \* MERGEFORMAT </w:instrText>
       </w:r>
       <w:r>
         <w:rPr>
@@ -2050,35 +2051,7 @@
           <w:i/>
           <w:iCs/>
         </w:rPr>
-        <w:t>: An answer t</w:t>
-      </w:r>
-      <w:r>
-        <w:rPr>
-          <w:i/>
-          <w:iCs/>
-        </w:rPr>
-        <w:t>o</w:t>
-      </w:r>
-      <w:r>
-        <w:rPr>
-          <w:i/>
-          <w:iCs/>
-        </w:rPr>
-        <w:t xml:space="preserve"> the us</w:t>
-      </w:r>
-      <w:r>
-        <w:rPr>
-          <w:i/>
-          <w:iCs/>
-        </w:rPr>
-        <w:t>e</w:t>
-      </w:r>
-      <w:r>
-        <w:rPr>
-          <w:i/>
-          <w:iCs/>
-        </w:rPr>
-        <w:t>r's question</w:t>
+        <w:t>: An answer to the user's question</w:t>
       </w:r>
       <w:r>
         <w:rPr>
@@ -2100,13 +2073,7 @@
         </w:numPr>
       </w:pPr>
       <w:r>
-        <w:t xml:space="preserve">A Sparql query </w:t>
-      </w:r>
-      <w:r>
-        <w:t>constructed from</w:t>
-      </w:r>
-      <w:r>
-        <w:t xml:space="preserve"> the user’s question.</w:t>
+        <w:t>A Sparql query constructed from the user’s question.</w:t>
       </w:r>
     </w:p>
     <w:p>
@@ -2121,10 +2088,7 @@
         <w:t xml:space="preserve">A list of </w:t>
       </w:r>
       <w:r>
-        <w:t xml:space="preserve">items from the data specification. </w:t>
-      </w:r>
-      <w:r>
-        <w:t xml:space="preserve">The user can click on each item in this list to </w:t>
+        <w:t xml:space="preserve">items from the data specification. The user can click on each item in this list to </w:t>
       </w:r>
       <w:r>
         <w:t>see a summary for that</w:t>
@@ -2139,6 +2103,7 @@
           <w:b/>
           <w:bCs/>
         </w:rPr>
+        <w:lastRenderedPageBreak/>
         <w:t>Postcondition:</w:t>
       </w:r>
       <w:r>
@@ -2295,13 +2260,13 @@
           <w:i/>
           <w:iCs/>
         </w:rPr>
+        <w:instrText xml:space="preserve"> \* MERGEFORMAT </w:instrText>
       </w:r>
       <w:r>
         <w:rPr>
           <w:i/>
           <w:iCs/>
         </w:rPr>
-        <w:instrText xml:space="preserve"> \* MERGEFORMAT </w:instrText>
       </w:r>
       <w:r>
         <w:rPr>
@@ -2315,21 +2280,7 @@
           <w:i/>
           <w:iCs/>
         </w:rPr>
-        <w:t>Sending a me</w:t>
-      </w:r>
-      <w:r>
-        <w:rPr>
-          <w:i/>
-          <w:iCs/>
-        </w:rPr>
-        <w:t>s</w:t>
-      </w:r>
-      <w:r>
-        <w:rPr>
-          <w:i/>
-          <w:iCs/>
-        </w:rPr>
-        <w:t>sage</w:t>
+        <w:t>Sending a message</w:t>
       </w:r>
       <w:r>
         <w:rPr>
@@ -2399,7 +2350,15 @@
         <w:t xml:space="preserve"> </w:t>
       </w:r>
       <w:r>
-        <w:t xml:space="preserve">The user is able to view </w:t>
+        <w:t xml:space="preserve">The user </w:t>
+      </w:r>
+      <w:proofErr w:type="gramStart"/>
+      <w:r>
+        <w:t>is able to</w:t>
+      </w:r>
+      <w:proofErr w:type="gramEnd"/>
+      <w:r>
+        <w:t xml:space="preserve"> view </w:t>
       </w:r>
       <w:r>
         <w:t xml:space="preserve">a summary for each item </w:t>
@@ -2449,13 +2408,13 @@
           <w:i/>
           <w:iCs/>
         </w:rPr>
+        <w:instrText xml:space="preserve"> \* MERGEFORMAT </w:instrText>
       </w:r>
       <w:r>
         <w:rPr>
           <w:i/>
           <w:iCs/>
         </w:rPr>
-        <w:instrText xml:space="preserve"> \* MERGEFORMAT </w:instrText>
       </w:r>
       <w:r>
         <w:rPr>
@@ -2484,58 +2443,44 @@
           <w:i/>
           <w:iCs/>
         </w:rPr>
-        <w:t>: Su</w:t>
+        <w:t>: Summary of item tournaments</w:t>
       </w:r>
       <w:r>
         <w:rPr>
           <w:i/>
           <w:iCs/>
         </w:rPr>
-        <w:t>m</w:t>
+        <w:fldChar w:fldCharType="end"/>
+      </w:r>
+      <w:r>
+        <w:t xml:space="preserve"> and </w:t>
       </w:r>
       <w:r>
         <w:rPr>
           <w:i/>
           <w:iCs/>
         </w:rPr>
-        <w:t>mary of item tournaments</w:t>
+        <w:fldChar w:fldCharType="begin"/>
       </w:r>
       <w:r>
         <w:rPr>
           <w:i/>
           <w:iCs/>
         </w:rPr>
-        <w:fldChar w:fldCharType="end"/>
-      </w:r>
-      <w:r>
-        <w:t xml:space="preserve"> and </w:t>
+        <w:instrText xml:space="preserve"> REF _Ref195426539 \h </w:instrText>
       </w:r>
       <w:r>
         <w:rPr>
           <w:i/>
           <w:iCs/>
         </w:rPr>
-        <w:fldChar w:fldCharType="begin"/>
+        <w:instrText xml:space="preserve"> \* MERGEFORMAT </w:instrText>
       </w:r>
       <w:r>
         <w:rPr>
           <w:i/>
           <w:iCs/>
         </w:rPr>
-        <w:instrText xml:space="preserve"> REF _Ref195426539 \h </w:instrText>
-      </w:r>
-      <w:r>
-        <w:rPr>
-          <w:i/>
-          <w:iCs/>
-        </w:rPr>
-      </w:r>
-      <w:r>
-        <w:rPr>
-          <w:i/>
-          <w:iCs/>
-        </w:rPr>
-        <w:instrText xml:space="preserve"> \* MERGEFORMAT </w:instrText>
       </w:r>
       <w:r>
         <w:rPr>
@@ -2564,21 +2509,7 @@
           <w:i/>
           <w:iCs/>
         </w:rPr>
-        <w:t>: Summar</w:t>
-      </w:r>
-      <w:r>
-        <w:rPr>
-          <w:i/>
-          <w:iCs/>
-        </w:rPr>
-        <w:t>y</w:t>
-      </w:r>
-      <w:r>
-        <w:rPr>
-          <w:i/>
-          <w:iCs/>
-        </w:rPr>
-        <w:t xml:space="preserve"> of item tournament sponsor</w:t>
+        <w:t>: Summary of item tournament sponsor</w:t>
       </w:r>
       <w:r>
         <w:rPr>
@@ -2600,6 +2531,7 @@
         </w:numPr>
       </w:pPr>
       <w:r>
+        <w:lastRenderedPageBreak/>
         <w:t>Expanding the current question</w:t>
       </w:r>
     </w:p>
@@ -2690,10 +2622,7 @@
         <w:t>suggestion</w:t>
       </w:r>
       <w:r>
-        <w:t xml:space="preserve"> in the chat box</w:t>
-      </w:r>
-      <w:r>
-        <w:t xml:space="preserve"> (</w:t>
+        <w:t xml:space="preserve"> in the chat box (</w:t>
       </w:r>
       <w:r>
         <w:rPr>
@@ -2721,20 +2650,13 @@
           <w:i/>
           <w:iCs/>
         </w:rPr>
-        <w:instrText xml:space="preserve"> REF _Ref195442245 \h </w:instrText>
+        <w:instrText xml:space="preserve"> REF _Ref195442245 \h  \* MERGEFORMAT </w:instrText>
       </w:r>
       <w:r>
         <w:rPr>
           <w:i/>
           <w:iCs/>
         </w:rPr>
-      </w:r>
-      <w:r>
-        <w:rPr>
-          <w:i/>
-          <w:iCs/>
-        </w:rPr>
-        <w:instrText xml:space="preserve"> \* MERGEFORMAT </w:instrText>
       </w:r>
       <w:r>
         <w:rPr>
@@ -2773,10 +2695,7 @@
         <w:fldChar w:fldCharType="end"/>
       </w:r>
       <w:r>
-        <w:t>)</w:t>
-      </w:r>
-      <w:r>
-        <w:t>. The user can now send the question as is in the preview or modify the question before sending it</w:t>
+        <w:t>). The user can now send the question as is in the preview or modify the question before sending it</w:t>
       </w:r>
       <w:r>
         <w:t>.</w:t>
@@ -2859,6 +2778,7 @@
       </w:pPr>
       <w:bookmarkStart w:id="7" w:name="_Ref195426536"/>
       <w:r>
+        <w:lastRenderedPageBreak/>
         <w:t xml:space="preserve">Figure </w:t>
       </w:r>
       <w:fldSimple w:instr=" SEQ Figure \* ARABIC ">
@@ -2939,6 +2859,7 @@
       </w:pPr>
       <w:bookmarkStart w:id="8" w:name="_Ref195426539"/>
       <w:r>
+        <w:lastRenderedPageBreak/>
         <w:t xml:space="preserve">Figure </w:t>
       </w:r>
       <w:fldSimple w:instr=" SEQ Figure \* ARABIC ">
@@ -3016,6 +2937,7 @@
       <w:bookmarkStart w:id="9" w:name="_Ref195427246"/>
       <w:bookmarkStart w:id="10" w:name="_Ref195442245"/>
       <w:r>
+        <w:lastRenderedPageBreak/>
         <w:t xml:space="preserve">Figure </w:t>
       </w:r>
       <w:fldSimple w:instr=" SEQ Figure \* ARABIC ">
@@ -3211,6 +3133,7 @@
     </w:p>
     <w:p>
       <w:r>
+        <w:lastRenderedPageBreak/>
         <w:t>As a side note</w:t>
       </w:r>
       <w:r>
@@ -3373,7 +3296,15 @@
         <w:t xml:space="preserve"> message from the user will expand this substructure by adding more items to it</w:t>
       </w:r>
       <w:r>
-        <w:t>, assuming that the</w:t>
+        <w:t xml:space="preserve">, </w:t>
+      </w:r>
+      <w:proofErr w:type="gramStart"/>
+      <w:r>
+        <w:t>assuming that</w:t>
+      </w:r>
+      <w:proofErr w:type="gramEnd"/>
+      <w:r>
+        <w:t xml:space="preserve"> the</w:t>
       </w:r>
       <w:r>
         <w:t xml:space="preserve"> user</w:t>
@@ -3480,6 +3411,7 @@
     </w:p>
     <w:p>
       <w:r>
+        <w:lastRenderedPageBreak/>
         <w:t>A conversation contains t</w:t>
       </w:r>
       <w:r>
@@ -3772,13 +3704,13 @@
           <w:i/>
           <w:iCs/>
         </w:rPr>
+        <w:instrText xml:space="preserve"> \* MERGEFORMAT </w:instrText>
       </w:r>
       <w:r>
         <w:rPr>
           <w:i/>
           <w:iCs/>
         </w:rPr>
-        <w:instrText xml:space="preserve"> \* MERGEFORMAT </w:instrText>
       </w:r>
       <w:r>
         <w:rPr>
@@ -3814,6 +3746,7 @@
         </w:numPr>
       </w:pPr>
       <w:r>
+        <w:lastRenderedPageBreak/>
         <w:t>Welcome</w:t>
       </w:r>
       <w:r>
@@ -3822,7 +3755,15 @@
     </w:p>
     <w:p>
       <w:r>
-        <w:t xml:space="preserve">This is the </w:t>
+        <w:t xml:space="preserve">This is </w:t>
+      </w:r>
+      <w:proofErr w:type="gramStart"/>
+      <w:r>
+        <w:t>the</w:t>
+      </w:r>
+      <w:proofErr w:type="gramEnd"/>
+      <w:r>
+        <w:t xml:space="preserve"> </w:t>
       </w:r>
       <w:r>
         <w:t xml:space="preserve">first message in the conversation. After the application has loaded the </w:t>
@@ -3876,10 +3817,7 @@
         <w:t xml:space="preserve"> then the application will reply with a negative message saying </w:t>
       </w:r>
       <w:r>
-        <w:t xml:space="preserve">that it </w:t>
-      </w:r>
-      <w:r>
-        <w:t>did not find any suitable matches from the data specification and cannot help the</w:t>
+        <w:t>that it did not find any suitable matches from the data specification and cannot help the</w:t>
       </w:r>
       <w:r>
         <w:t xml:space="preserve"> user</w:t>
@@ -3964,10 +3902,7 @@
         <w:t xml:space="preserve"> suggestion</w:t>
       </w:r>
       <w:r>
-        <w:t xml:space="preserve"> ba</w:t>
-      </w:r>
-      <w:r>
-        <w:t>sed on the user’s choice of items to be added to their question</w:t>
+        <w:t xml:space="preserve"> based on the user’s choice of items to be added to their question</w:t>
       </w:r>
       <w:r>
         <w:t xml:space="preserve">, but only for the purpose of showing it to the user. If the user </w:t>
@@ -4087,6 +4022,7 @@
         </w:numPr>
       </w:pPr>
       <w:r>
+        <w:lastRenderedPageBreak/>
         <w:t>Allow deletion of conversations.</w:t>
       </w:r>
     </w:p>
@@ -4220,7 +4156,7 @@
         <mc:AlternateContent>
           <mc:Choice Requires="wps">
             <w:drawing>
-              <wp:anchor distT="0" distB="0" distL="114300" distR="114300" simplePos="0" relativeHeight="251689472" behindDoc="0" locked="0" layoutInCell="1" allowOverlap="1" wp14:anchorId="19884972" wp14:editId="4D9C563D">
+              <wp:anchor distT="0" distB="0" distL="114300" distR="114300" simplePos="0" relativeHeight="251658247" behindDoc="0" locked="0" layoutInCell="1" allowOverlap="1" wp14:anchorId="19884972" wp14:editId="4D9C563D">
                 <wp:simplePos x="0" y="0"/>
                 <wp:positionH relativeFrom="margin">
                   <wp:align>right</wp:align>
@@ -4292,7 +4228,7 @@
           </mc:Choice>
           <mc:Fallback>
             <w:pict>
-              <v:shape w14:anchorId="19884972" id="_x0000_s1027" type="#_x0000_t202" style="position:absolute;left:0;text-align:left;margin-left:401.65pt;margin-top:56.95pt;width:452.85pt;height:11.8pt;z-index:251689472;visibility:visible;mso-wrap-style:square;mso-height-percent:0;mso-wrap-distance-left:9pt;mso-wrap-distance-top:0;mso-wrap-distance-right:9pt;mso-wrap-distance-bottom:0;mso-position-horizontal:right;mso-position-horizontal-relative:margin;mso-position-vertical:absolute;mso-position-vertical-relative:text;mso-height-percent:0;mso-height-relative:margin;v-text-anchor:top" o:gfxdata="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" stroked="f">
+              <v:shape w14:anchorId="19884972" id="_x0000_s1027" type="#_x0000_t202" style="position:absolute;left:0;text-align:left;margin-left:401.65pt;margin-top:56.95pt;width:452.85pt;height:11.8pt;z-index:251658247;visibility:visible;mso-wrap-style:square;mso-height-percent:0;mso-wrap-distance-left:9pt;mso-wrap-distance-top:0;mso-wrap-distance-right:9pt;mso-wrap-distance-bottom:0;mso-position-horizontal:right;mso-position-horizontal-relative:margin;mso-position-vertical:absolute;mso-position-vertical-relative:text;mso-height-percent:0;mso-height-relative:margin;v-text-anchor:top" o:gfxdata="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" stroked="f">
                 <v:textbox inset="0,0,0,0">
                   <w:txbxContent>
                     <w:p>
@@ -4323,8 +4259,11 @@
         </mc:AlternateContent>
       </w:r>
       <w:r>
+        <w:rPr>
+          <w:noProof/>
+        </w:rPr>
         <w:drawing>
-          <wp:anchor distT="0" distB="0" distL="114300" distR="114300" simplePos="0" relativeHeight="251685376" behindDoc="0" locked="0" layoutInCell="1" allowOverlap="1" wp14:anchorId="7CF231C9" wp14:editId="2C8E9E95">
+          <wp:anchor distT="0" distB="0" distL="114300" distR="114300" simplePos="0" relativeHeight="251658246" behindDoc="0" locked="0" layoutInCell="1" allowOverlap="1" wp14:anchorId="7CF231C9" wp14:editId="2C8E9E95">
             <wp:simplePos x="0" y="0"/>
             <wp:positionH relativeFrom="margin">
               <wp:align>right</wp:align>
@@ -4402,6 +4341,7 @@
         </w:numPr>
       </w:pPr>
       <w:r>
+        <w:lastRenderedPageBreak/>
         <w:t>Connectors layer</w:t>
       </w:r>
     </w:p>
@@ -4626,10 +4566,11 @@
         <w:rPr>
           <w:noProof/>
         </w:rPr>
+        <w:lastRenderedPageBreak/>
         <mc:AlternateContent>
           <mc:Choice Requires="wps">
             <w:drawing>
-              <wp:anchor distT="0" distB="0" distL="114300" distR="114300" simplePos="0" relativeHeight="251665408" behindDoc="0" locked="0" layoutInCell="1" allowOverlap="1" wp14:anchorId="0E834EBA" wp14:editId="384580E5">
+              <wp:anchor distT="0" distB="0" distL="114300" distR="114300" simplePos="0" relativeHeight="251658245" behindDoc="0" locked="0" layoutInCell="1" allowOverlap="1" wp14:anchorId="0E834EBA" wp14:editId="384580E5">
                 <wp:simplePos x="0" y="0"/>
                 <wp:positionH relativeFrom="margin">
                   <wp:align>center</wp:align>
@@ -4706,7 +4647,7 @@
           </mc:Choice>
           <mc:Fallback>
             <w:pict>
-              <v:shape w14:anchorId="0E834EBA" id="_x0000_s1028" type="#_x0000_t202" style="position:absolute;left:0;text-align:left;margin-left:0;margin-top:0;width:209pt;height:13.4pt;z-index:251665408;visibility:visible;mso-wrap-style:square;mso-width-percent:0;mso-height-percent:0;mso-wrap-distance-left:9pt;mso-wrap-distance-top:0;mso-wrap-distance-right:9pt;mso-wrap-distance-bottom:0;mso-position-horizontal:center;mso-position-horizontal-relative:margin;mso-position-vertical:absolute;mso-position-vertical-relative:text;mso-width-percent:0;mso-height-percent:0;mso-width-relative:margin;mso-height-relative:margin;v-text-anchor:top" o:gfxdata="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" stroked="f">
+              <v:shape w14:anchorId="0E834EBA" id="_x0000_s1028" type="#_x0000_t202" style="position:absolute;left:0;text-align:left;margin-left:0;margin-top:0;width:209pt;height:13.4pt;z-index:251658245;visibility:visible;mso-wrap-style:square;mso-width-percent:0;mso-height-percent:0;mso-wrap-distance-left:9pt;mso-wrap-distance-top:0;mso-wrap-distance-right:9pt;mso-wrap-distance-bottom:0;mso-position-horizontal:center;mso-position-horizontal-relative:margin;mso-position-vertical:absolute;mso-position-vertical-relative:text;mso-width-percent:0;mso-height-percent:0;mso-width-relative:margin;mso-height-relative:margin;v-text-anchor:top" o:gfxdata="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" stroked="f">
                 <v:textbox inset="0,0,0,0">
                   <w:txbxContent>
                     <w:p>
@@ -4743,7 +4684,7 @@
           <w:noProof/>
         </w:rPr>
         <w:drawing>
-          <wp:anchor distT="0" distB="0" distL="114300" distR="114300" simplePos="0" relativeHeight="251663360" behindDoc="0" locked="0" layoutInCell="1" allowOverlap="1" wp14:anchorId="2E84D81F" wp14:editId="6347BB33">
+          <wp:anchor distT="0" distB="0" distL="114300" distR="114300" simplePos="0" relativeHeight="251658244" behindDoc="0" locked="0" layoutInCell="1" allowOverlap="1" wp14:anchorId="2E84D81F" wp14:editId="6347BB33">
             <wp:simplePos x="0" y="0"/>
             <wp:positionH relativeFrom="margin">
               <wp:align>right</wp:align>
@@ -4808,6 +4749,7 @@
         </w:numPr>
       </w:pPr>
       <w:r>
+        <w:lastRenderedPageBreak/>
         <w:t>Technologies</w:t>
       </w:r>
     </w:p>
@@ -4831,10 +4773,18 @@
         <w:t>, t</w:t>
       </w:r>
       <w:r>
-        <w:t>he front end will be built using Vite, React and Typescript and Shadcn/</w:t>
+        <w:t xml:space="preserve">he front end will be built using Vite, React and Typescript and </w:t>
       </w:r>
       <w:proofErr w:type="spellStart"/>
       <w:r>
+        <w:t>Shadcn</w:t>
+      </w:r>
+      <w:proofErr w:type="spellEnd"/>
+      <w:r>
+        <w:t>/</w:t>
+      </w:r>
+      <w:proofErr w:type="spellStart"/>
+      <w:r>
         <w:t>ui</w:t>
       </w:r>
       <w:proofErr w:type="spellEnd"/>
@@ -4848,6 +4798,510 @@
       </w:r>
       <w:r>
         <w:t>.</w:t>
+      </w:r>
+    </w:p>
+    <w:p>
+      <w:pPr>
+        <w:pStyle w:val="Heading1"/>
+        <w:numPr>
+          <w:ilvl w:val="0"/>
+          <w:numId w:val="1"/>
+        </w:numPr>
+        <w:rPr>
+          <w:lang w:val="cs-CZ"/>
+        </w:rPr>
+      </w:pPr>
+      <w:r>
+        <w:rPr>
+          <w:lang w:val="cs-CZ"/>
+        </w:rPr>
+        <w:t xml:space="preserve">Project </w:t>
+      </w:r>
+      <w:r>
+        <w:rPr>
+          <w:lang w:val="cs-CZ"/>
+        </w:rPr>
+        <w:t>time schedule</w:t>
+      </w:r>
+    </w:p>
+    <w:p>
+      <w:pPr>
+        <w:rPr>
+          <w:lang w:val="cs-CZ"/>
+        </w:rPr>
+      </w:pPr>
+      <w:r>
+        <w:rPr>
+          <w:lang w:val="cs-CZ"/>
+        </w:rPr>
+        <w:t xml:space="preserve">I have didived the project’s development into 5 </w:t>
+      </w:r>
+      <w:r>
+        <w:rPr>
+          <w:lang w:val="cs-CZ"/>
+        </w:rPr>
+        <w:t>phases</w:t>
+      </w:r>
+      <w:r>
+        <w:rPr>
+          <w:lang w:val="cs-CZ"/>
+        </w:rPr>
+        <w:t>.</w:t>
+      </w:r>
+    </w:p>
+    <w:p>
+      <w:pPr>
+        <w:pStyle w:val="Heading2"/>
+        <w:numPr>
+          <w:ilvl w:val="1"/>
+          <w:numId w:val="1"/>
+        </w:numPr>
+        <w:rPr>
+          <w:lang w:val="cs-CZ"/>
+        </w:rPr>
+      </w:pPr>
+      <w:r>
+        <w:rPr>
+          <w:lang w:val="cs-CZ"/>
+        </w:rPr>
+        <w:t xml:space="preserve">Phase 1: </w:t>
+      </w:r>
+      <w:r>
+        <w:rPr>
+          <w:lang w:val="cs-CZ"/>
+        </w:rPr>
+        <w:t>October 2024 – November 2024</w:t>
+      </w:r>
+    </w:p>
+    <w:p>
+      <w:pPr>
+        <w:rPr>
+          <w:lang w:val="cs-CZ"/>
+        </w:rPr>
+      </w:pPr>
+      <w:r>
+        <w:rPr>
+          <w:lang w:val="cs-CZ"/>
+        </w:rPr>
+        <w:t xml:space="preserve">During this period, I tried </w:t>
+      </w:r>
+      <w:r>
+        <w:rPr>
+          <w:lang w:val="cs-CZ"/>
+        </w:rPr>
+        <w:t xml:space="preserve">prompting </w:t>
+      </w:r>
+      <w:r>
+        <w:rPr>
+          <w:lang w:val="cs-CZ"/>
+        </w:rPr>
+        <w:t>a few different LLMs</w:t>
+      </w:r>
+      <w:r>
+        <w:rPr>
+          <w:lang w:val="cs-CZ"/>
+        </w:rPr>
+        <w:t xml:space="preserve"> to explore the</w:t>
+      </w:r>
+      <w:r>
+        <w:rPr>
+          <w:lang w:val="cs-CZ"/>
+        </w:rPr>
+        <w:t>ir</w:t>
+      </w:r>
+      <w:r>
+        <w:rPr>
+          <w:lang w:val="cs-CZ"/>
+        </w:rPr>
+        <w:t xml:space="preserve"> capabilities </w:t>
+      </w:r>
+      <w:r>
+        <w:rPr>
+          <w:lang w:val="cs-CZ"/>
+        </w:rPr>
+        <w:t>and</w:t>
+      </w:r>
+      <w:r>
+        <w:rPr>
+          <w:lang w:val="cs-CZ"/>
+        </w:rPr>
+        <w:t xml:space="preserve"> see if they give reasonable responses that can be used for the project. The results seemed promising. I submitted the research proposal on the 27th of November 2024.</w:t>
+      </w:r>
+    </w:p>
+    <w:p>
+      <w:pPr>
+        <w:rPr>
+          <w:lang w:val="cs-CZ"/>
+        </w:rPr>
+      </w:pPr>
+      <w:r>
+        <w:rPr>
+          <w:lang w:val="cs-CZ"/>
+        </w:rPr>
+        <w:t>Estimate: 100 man hours.</w:t>
+      </w:r>
+    </w:p>
+    <w:p>
+      <w:pPr>
+        <w:pStyle w:val="Heading2"/>
+        <w:numPr>
+          <w:ilvl w:val="1"/>
+          <w:numId w:val="1"/>
+        </w:numPr>
+        <w:rPr>
+          <w:lang w:val="cs-CZ"/>
+        </w:rPr>
+      </w:pPr>
+      <w:r>
+        <w:rPr>
+          <w:lang w:val="cs-CZ"/>
+        </w:rPr>
+        <w:t xml:space="preserve">Phase 2: </w:t>
+      </w:r>
+      <w:r>
+        <w:rPr>
+          <w:lang w:val="cs-CZ"/>
+        </w:rPr>
+        <w:t>December 2024 - April 2025</w:t>
+      </w:r>
+    </w:p>
+    <w:p>
+      <w:pPr>
+        <w:rPr>
+          <w:lang w:val="cs-CZ"/>
+        </w:rPr>
+      </w:pPr>
+      <w:r>
+        <w:rPr>
+          <w:lang w:val="cs-CZ"/>
+        </w:rPr>
+        <w:t>During this period, I</w:t>
+      </w:r>
+      <w:r>
+        <w:rPr>
+          <w:lang w:val="cs-CZ"/>
+        </w:rPr>
+        <w:t xml:space="preserve"> came up with suitable user stories and use cases for the project. </w:t>
+      </w:r>
+      <w:r>
+        <w:rPr>
+          <w:lang w:val="cs-CZ"/>
+        </w:rPr>
+        <w:t>I analyzed the use cases and</w:t>
+      </w:r>
+      <w:r>
+        <w:rPr>
+          <w:lang w:val="cs-CZ"/>
+        </w:rPr>
+        <w:t xml:space="preserve"> proposed a </w:t>
+      </w:r>
+      <w:r>
+        <w:rPr>
+          <w:lang w:val="cs-CZ"/>
+        </w:rPr>
+        <w:t>conversation model</w:t>
+      </w:r>
+      <w:r>
+        <w:rPr>
+          <w:lang w:val="cs-CZ"/>
+        </w:rPr>
+        <w:t>,architecture and the back end API</w:t>
+      </w:r>
+      <w:r>
+        <w:rPr>
+          <w:lang w:val="cs-CZ"/>
+        </w:rPr>
+        <w:t>.</w:t>
+      </w:r>
+      <w:r>
+        <w:rPr>
+          <w:lang w:val="cs-CZ"/>
+        </w:rPr>
+        <w:t xml:space="preserve"> </w:t>
+      </w:r>
+      <w:r>
+        <w:rPr>
+          <w:lang w:val="cs-CZ"/>
+        </w:rPr>
+        <w:t>I</w:t>
+      </w:r>
+      <w:r>
+        <w:rPr>
+          <w:lang w:val="cs-CZ"/>
+        </w:rPr>
+        <w:t xml:space="preserve"> also</w:t>
+      </w:r>
+      <w:r>
+        <w:rPr>
+          <w:lang w:val="cs-CZ"/>
+        </w:rPr>
+        <w:t xml:space="preserve"> implemented </w:t>
+      </w:r>
+      <w:r>
+        <w:rPr>
+          <w:lang w:val="cs-CZ"/>
+        </w:rPr>
+        <w:t xml:space="preserve">a mock back end </w:t>
+      </w:r>
+      <w:r>
+        <w:rPr>
+          <w:lang w:val="cs-CZ"/>
+        </w:rPr>
+        <w:t>to showcase the API and use cases to the team.</w:t>
+      </w:r>
+    </w:p>
+    <w:p>
+      <w:pPr>
+        <w:rPr>
+          <w:lang w:val="cs-CZ"/>
+        </w:rPr>
+      </w:pPr>
+      <w:r>
+        <w:rPr>
+          <w:lang w:val="cs-CZ"/>
+        </w:rPr>
+        <w:t>Estimate: 200 man hours.</w:t>
+      </w:r>
+    </w:p>
+    <w:p>
+      <w:pPr>
+        <w:pStyle w:val="Heading2"/>
+        <w:numPr>
+          <w:ilvl w:val="1"/>
+          <w:numId w:val="1"/>
+        </w:numPr>
+        <w:rPr>
+          <w:lang w:val="cs-CZ"/>
+        </w:rPr>
+      </w:pPr>
+      <w:r>
+        <w:rPr>
+          <w:lang w:val="cs-CZ"/>
+        </w:rPr>
+        <w:t xml:space="preserve">Phase 3: </w:t>
+      </w:r>
+      <w:r>
+        <w:rPr>
+          <w:lang w:val="cs-CZ"/>
+        </w:rPr>
+        <w:t>May 2025</w:t>
+      </w:r>
+    </w:p>
+    <w:p>
+      <w:pPr>
+        <w:rPr>
+          <w:lang w:val="cs-CZ"/>
+        </w:rPr>
+      </w:pPr>
+      <w:r>
+        <w:rPr>
+          <w:lang w:val="cs-CZ"/>
+        </w:rPr>
+        <w:t xml:space="preserve">The main goal in this phase is to </w:t>
+      </w:r>
+      <w:r>
+        <w:rPr>
+          <w:lang w:val="cs-CZ"/>
+        </w:rPr>
+        <w:t xml:space="preserve">figure out, how to represent data specifications and data specification items in my application. To that end, I will experiment with the LLMs deployed on the KSI server </w:t>
+      </w:r>
+      <w:r>
+        <w:rPr>
+          <w:lang w:val="cs-CZ"/>
+        </w:rPr>
+        <w:t>to see what I need to give them from the data specification in order to get the output that I desire.</w:t>
+      </w:r>
+      <w:r>
+        <w:rPr>
+          <w:lang w:val="cs-CZ"/>
+        </w:rPr>
+        <w:t xml:space="preserve"> </w:t>
+      </w:r>
+      <w:r>
+        <w:rPr>
+          <w:lang w:val="cs-CZ"/>
+        </w:rPr>
+        <w:t xml:space="preserve">I will also figure out </w:t>
+      </w:r>
+      <w:r>
+        <w:rPr>
+          <w:lang w:val="cs-CZ"/>
+        </w:rPr>
+        <w:t>suitable</w:t>
+      </w:r>
+      <w:r>
+        <w:rPr>
+          <w:lang w:val="cs-CZ"/>
+        </w:rPr>
+        <w:t xml:space="preserve"> prompt templates and save them</w:t>
+      </w:r>
+      <w:r>
+        <w:rPr>
+          <w:lang w:val="cs-CZ"/>
+        </w:rPr>
+        <w:t xml:space="preserve"> </w:t>
+      </w:r>
+      <w:r>
+        <w:rPr>
+          <w:lang w:val="cs-CZ"/>
+        </w:rPr>
+        <w:t>for the first back end implementation. I will fine-tune these prompts in a later phase of the project.</w:t>
+      </w:r>
+    </w:p>
+    <w:p>
+      <w:pPr>
+        <w:rPr>
+          <w:lang w:val="cs-CZ"/>
+        </w:rPr>
+      </w:pPr>
+      <w:r>
+        <w:rPr>
+          <w:lang w:val="cs-CZ"/>
+        </w:rPr>
+        <w:t>Estimate: 100 man hours.</w:t>
+      </w:r>
+    </w:p>
+    <w:p>
+      <w:pPr>
+        <w:pStyle w:val="Heading2"/>
+        <w:numPr>
+          <w:ilvl w:val="1"/>
+          <w:numId w:val="1"/>
+        </w:numPr>
+        <w:rPr>
+          <w:lang w:val="cs-CZ"/>
+        </w:rPr>
+      </w:pPr>
+      <w:r>
+        <w:rPr>
+          <w:lang w:val="cs-CZ"/>
+        </w:rPr>
+        <w:t xml:space="preserve">Phase 4: </w:t>
+      </w:r>
+      <w:r>
+        <w:rPr>
+          <w:lang w:val="cs-CZ"/>
+        </w:rPr>
+        <w:t>June</w:t>
+      </w:r>
+      <w:r>
+        <w:rPr>
+          <w:lang w:val="cs-CZ"/>
+        </w:rPr>
+        <w:t xml:space="preserve"> 2025 - July</w:t>
+      </w:r>
+      <w:r>
+        <w:rPr>
+          <w:lang w:val="cs-CZ"/>
+        </w:rPr>
+        <w:t xml:space="preserve"> 2025</w:t>
+      </w:r>
+    </w:p>
+    <w:p>
+      <w:pPr>
+        <w:rPr>
+          <w:lang w:val="cs-CZ"/>
+        </w:rPr>
+      </w:pPr>
+      <w:r>
+        <w:rPr>
+          <w:lang w:val="cs-CZ"/>
+        </w:rPr>
+        <w:t>I will implement a funtional back end that is connected to all external systems. I will then implement the</w:t>
+      </w:r>
+      <w:r>
+        <w:rPr>
+          <w:lang w:val="cs-CZ"/>
+        </w:rPr>
+        <w:t xml:space="preserve"> front end</w:t>
+      </w:r>
+      <w:r>
+        <w:rPr>
+          <w:lang w:val="cs-CZ"/>
+        </w:rPr>
+        <w:t xml:space="preserve"> that</w:t>
+      </w:r>
+      <w:r>
+        <w:rPr>
+          <w:lang w:val="cs-CZ"/>
+        </w:rPr>
+        <w:t xml:space="preserve"> communicates with the back end</w:t>
+      </w:r>
+      <w:r>
+        <w:rPr>
+          <w:lang w:val="cs-CZ"/>
+        </w:rPr>
+        <w:t>.</w:t>
+      </w:r>
+    </w:p>
+    <w:p>
+      <w:pPr>
+        <w:rPr>
+          <w:lang w:val="cs-CZ"/>
+        </w:rPr>
+      </w:pPr>
+      <w:r>
+        <w:rPr>
+          <w:lang w:val="cs-CZ"/>
+        </w:rPr>
+        <w:lastRenderedPageBreak/>
+        <w:t>Estimate: 300 man hours.</w:t>
+      </w:r>
+    </w:p>
+    <w:p>
+      <w:pPr>
+        <w:pStyle w:val="Heading2"/>
+        <w:numPr>
+          <w:ilvl w:val="1"/>
+          <w:numId w:val="1"/>
+        </w:numPr>
+        <w:rPr>
+          <w:lang w:val="cs-CZ"/>
+        </w:rPr>
+      </w:pPr>
+      <w:r>
+        <w:rPr>
+          <w:lang w:val="cs-CZ"/>
+        </w:rPr>
+        <w:t xml:space="preserve">Phase 5: </w:t>
+      </w:r>
+      <w:r>
+        <w:rPr>
+          <w:lang w:val="cs-CZ"/>
+        </w:rPr>
+        <w:t>August 2025</w:t>
+      </w:r>
+    </w:p>
+    <w:p>
+      <w:pPr>
+        <w:rPr>
+          <w:lang w:val="cs-CZ"/>
+        </w:rPr>
+      </w:pPr>
+      <w:r>
+        <w:rPr>
+          <w:lang w:val="cs-CZ"/>
+        </w:rPr>
+        <w:t xml:space="preserve">I will fine-tune the prompt templates to get optimal results. I will then test the application against </w:t>
+      </w:r>
+      <w:r>
+        <w:rPr>
+          <w:lang w:val="cs-CZ"/>
+        </w:rPr>
+        <w:t>a select few LLMs and compare the results.</w:t>
+      </w:r>
+    </w:p>
+    <w:p>
+      <w:pPr>
+        <w:rPr>
+          <w:lang w:val="cs-CZ"/>
+        </w:rPr>
+      </w:pPr>
+      <w:r>
+        <w:rPr>
+          <w:lang w:val="cs-CZ"/>
+        </w:rPr>
+        <w:t>Estimate: 50 man hours.</w:t>
       </w:r>
     </w:p>
     <w:sectPr>
@@ -4881,6 +5335,13 @@
       <w:r>
         <w:continuationSeparator/>
       </w:r>
+    </w:p>
+  </w:endnote>
+  <w:endnote w:type="continuationNotice" w:id="1">
+    <w:p>
+      <w:pPr>
+        <w:spacing w:after="0" w:line="240" w:lineRule="auto"/>
+      </w:pPr>
     </w:p>
   </w:endnote>
 </w:endnotes>
@@ -4959,6 +5420,13 @@
       <w:r>
         <w:continuationSeparator/>
       </w:r>
+    </w:p>
+  </w:footnote>
+  <w:footnote w:type="continuationNotice" w:id="1">
+    <w:p>
+      <w:pPr>
+        <w:spacing w:after="0" w:line="240" w:lineRule="auto"/>
+      </w:pPr>
     </w:p>
   </w:footnote>
 </w:footnotes>
@@ -6894,6 +7362,7 @@
   <w:style w:type="character" w:default="1" w:styleId="DefaultParagraphFont">
     <w:name w:val="Default Paragraph Font"/>
     <w:uiPriority w:val="1"/>
+    <w:semiHidden/>
     <w:unhideWhenUsed/>
   </w:style>
   <w:style w:type="table" w:default="1" w:styleId="TableNormal">
@@ -7079,6 +7548,7 @@
       <w:numPr>
         <w:ilvl w:val="1"/>
       </w:numPr>
+      <w:ind w:left="454" w:firstLine="284"/>
     </w:pPr>
     <w:rPr>
       <w:rFonts w:eastAsiaTheme="majorEastAsia" w:cstheme="majorBidi"/>
@@ -7285,6 +7755,43 @@
       <w:color w:val="0E2841" w:themeColor="text2"/>
       <w:sz w:val="18"/>
       <w:szCs w:val="18"/>
+    </w:rPr>
+  </w:style>
+  <w:style w:type="paragraph" w:styleId="CommentText">
+    <w:name w:val="annotation text"/>
+    <w:basedOn w:val="Normal"/>
+    <w:link w:val="CommentTextChar"/>
+    <w:uiPriority w:val="99"/>
+    <w:semiHidden/>
+    <w:unhideWhenUsed/>
+    <w:pPr>
+      <w:spacing w:line="240" w:lineRule="auto"/>
+    </w:pPr>
+    <w:rPr>
+      <w:sz w:val="20"/>
+      <w:szCs w:val="20"/>
+    </w:rPr>
+  </w:style>
+  <w:style w:type="character" w:customStyle="1" w:styleId="CommentTextChar">
+    <w:name w:val="Comment Text Char"/>
+    <w:basedOn w:val="DefaultParagraphFont"/>
+    <w:link w:val="CommentText"/>
+    <w:uiPriority w:val="99"/>
+    <w:semiHidden/>
+    <w:rPr>
+      <w:sz w:val="20"/>
+      <w:szCs w:val="20"/>
+    </w:rPr>
+  </w:style>
+  <w:style w:type="character" w:styleId="CommentReference">
+    <w:name w:val="annotation reference"/>
+    <w:basedOn w:val="DefaultParagraphFont"/>
+    <w:uiPriority w:val="99"/>
+    <w:semiHidden/>
+    <w:unhideWhenUsed/>
+    <w:rPr>
+      <w:sz w:val="16"/>
+      <w:szCs w:val="16"/>
     </w:rPr>
   </w:style>
 </w:styles>
@@ -7776,15 +8283,6 @@
 </file>
 
 <file path=customXml/item2.xml><?xml version="1.0" encoding="utf-8"?>
-<?mso-contentType ?>
-<FormTemplates xmlns="http://schemas.microsoft.com/sharepoint/v3/contenttype/forms">
-  <Display>DocumentLibraryForm</Display>
-  <Edit>DocumentLibraryForm</Edit>
-  <New>DocumentLibraryForm</New>
-</FormTemplates>
-</file>
-
-<file path=customXml/item3.xml><?xml version="1.0" encoding="utf-8"?>
 <p:properties xmlns:p="http://schemas.microsoft.com/office/2006/metadata/properties" xmlns:xsi="http://www.w3.org/2001/XMLSchema-instance" xmlns:pc="http://schemas.microsoft.com/office/infopath/2007/PartnerControls">
   <documentManagement>
     <_activity xmlns="7de74bec-cd59-4a44-9b76-4161d706fed8" xsi:nil="true"/>
@@ -7792,8 +8290,17 @@
 </p:properties>
 </file>
 
+<file path=customXml/item3.xml><?xml version="1.0" encoding="utf-8"?>
+<b:Sources xmlns:b="http://schemas.openxmlformats.org/officeDocument/2006/bibliography" xmlns="http://schemas.openxmlformats.org/officeDocument/2006/bibliography" SelectedStyle="\APASixthEditionOfficeOnline.xsl" StyleName="APA" Version="6"/>
+</file>
+
 <file path=customXml/item4.xml><?xml version="1.0" encoding="utf-8"?>
-<b:Sources xmlns:b="http://schemas.openxmlformats.org/officeDocument/2006/bibliography" xmlns="http://schemas.openxmlformats.org/officeDocument/2006/bibliography" SelectedStyle="\APASixthEditionOfficeOnline.xsl" StyleName="APA" Version="6"/>
+<?mso-contentType ?>
+<FormTemplates xmlns="http://schemas.microsoft.com/sharepoint/v3/contenttype/forms">
+  <Display>DocumentLibraryForm</Display>
+  <Edit>DocumentLibraryForm</Edit>
+  <New>DocumentLibraryForm</New>
+</FormTemplates>
 </file>
 
 <file path=customXml/itemProps1.xml><?xml version="1.0" encoding="utf-8"?>
@@ -7815,33 +8322,27 @@
 </file>
 
 <file path=customXml/itemProps2.xml><?xml version="1.0" encoding="utf-8"?>
+<ds:datastoreItem xmlns:ds="http://schemas.openxmlformats.org/officeDocument/2006/customXml" ds:itemID="{2510AEB0-4043-4A2E-A44C-EA680C0F9A73}">
+  <ds:schemaRefs>
+    <ds:schemaRef ds:uri="http://schemas.microsoft.com/office/2006/metadata/properties"/>
+    <ds:schemaRef ds:uri="http://schemas.microsoft.com/office/infopath/2007/PartnerControls"/>
+    <ds:schemaRef ds:uri="7de74bec-cd59-4a44-9b76-4161d706fed8"/>
+  </ds:schemaRefs>
+</ds:datastoreItem>
+</file>
+
+<file path=customXml/itemProps3.xml><?xml version="1.0" encoding="utf-8"?>
+<ds:datastoreItem xmlns:ds="http://schemas.openxmlformats.org/officeDocument/2006/customXml" ds:itemID="{108EA826-E767-460A-99AE-3628D83F79C4}">
+  <ds:schemaRefs>
+    <ds:schemaRef ds:uri="http://schemas.openxmlformats.org/officeDocument/2006/bibliography"/>
+  </ds:schemaRefs>
+</ds:datastoreItem>
+</file>
+
+<file path=customXml/itemProps4.xml><?xml version="1.0" encoding="utf-8"?>
 <ds:datastoreItem xmlns:ds="http://schemas.openxmlformats.org/officeDocument/2006/customXml" ds:itemID="{3276FD75-EBC6-4907-96E5-311152B359D8}">
   <ds:schemaRefs>
     <ds:schemaRef ds:uri="http://schemas.microsoft.com/sharepoint/v3/contenttype/forms"/>
   </ds:schemaRefs>
 </ds:datastoreItem>
-</file>
-
-<file path=customXml/itemProps3.xml><?xml version="1.0" encoding="utf-8"?>
-<ds:datastoreItem xmlns:ds="http://schemas.openxmlformats.org/officeDocument/2006/customXml" ds:itemID="{2510AEB0-4043-4A2E-A44C-EA680C0F9A73}">
-  <ds:schemaRefs>
-    <ds:schemaRef ds:uri="http://purl.org/dc/elements/1.1/"/>
-    <ds:schemaRef ds:uri="http://schemas.microsoft.com/office/2006/documentManagement/types"/>
-    <ds:schemaRef ds:uri="http://purl.org/dc/terms/"/>
-    <ds:schemaRef ds:uri="http://schemas.microsoft.com/office/2006/metadata/properties"/>
-    <ds:schemaRef ds:uri="http://purl.org/dc/dcmitype/"/>
-    <ds:schemaRef ds:uri="http://www.w3.org/XML/1998/namespace"/>
-    <ds:schemaRef ds:uri="http://schemas.microsoft.com/office/infopath/2007/PartnerControls"/>
-    <ds:schemaRef ds:uri="http://schemas.openxmlformats.org/package/2006/metadata/core-properties"/>
-    <ds:schemaRef ds:uri="7de74bec-cd59-4a44-9b76-4161d706fed8"/>
-  </ds:schemaRefs>
-</ds:datastoreItem>
-</file>
-
-<file path=customXml/itemProps4.xml><?xml version="1.0" encoding="utf-8"?>
-<ds:datastoreItem xmlns:ds="http://schemas.openxmlformats.org/officeDocument/2006/customXml" ds:itemID="{108EA826-E767-460A-99AE-3628D83F79C4}">
-  <ds:schemaRefs>
-    <ds:schemaRef ds:uri="http://schemas.openxmlformats.org/officeDocument/2006/bibliography"/>
-  </ds:schemaRefs>
-</ds:datastoreItem>
 </file>
</xml_diff>